<commit_message>
Update CIVIL REPORTING SYSTEM.docx
</commit_message>
<xml_diff>
--- a/CIVIL REPORTING SYSTEM.docx
+++ b/CIVIL REPORTING SYSTEM.docx
@@ -55,6 +55,7 @@
       <w:r>
         <w:rPr>
           <w:rFonts w:ascii="Times New Roman" w:hAnsi="Times New Roman" w:cs="Times New Roman"/>
+          <w:b/>
           <w:sz w:val="40"/>
           <w:szCs w:val="40"/>
         </w:rPr>
@@ -492,36 +493,8 @@
           <w:sz w:val="24"/>
           <w:szCs w:val="24"/>
         </w:rPr>
-        <w:t xml:space="preserve"> traditional paper based </w:t>
-      </w:r>
-      <w:bookmarkStart w:id="0" w:name="_GoBack"/>
-      <w:proofErr w:type="spellStart"/>
-      <w:r>
-        <w:rPr>
-          <w:rFonts w:ascii="Times New Roman" w:hAnsi="Times New Roman" w:cs="Times New Roman"/>
-          <w:sz w:val="24"/>
-          <w:szCs w:val="24"/>
-        </w:rPr>
-        <w:t>beaura</w:t>
-      </w:r>
-      <w:r>
-        <w:rPr>
-          <w:rFonts w:ascii="Times New Roman" w:hAnsi="Times New Roman" w:cs="Times New Roman"/>
-          <w:sz w:val="24"/>
-          <w:szCs w:val="24"/>
-        </w:rPr>
-        <w:t>u</w:t>
-      </w:r>
-      <w:r>
-        <w:rPr>
-          <w:rFonts w:ascii="Times New Roman" w:hAnsi="Times New Roman" w:cs="Times New Roman"/>
-          <w:sz w:val="24"/>
-          <w:szCs w:val="24"/>
-        </w:rPr>
-        <w:t>cracy</w:t>
-      </w:r>
-      <w:bookmarkEnd w:id="0"/>
-      <w:proofErr w:type="spellEnd"/>
+        <w:t xml:space="preserve"> traditional paper based administration</w:t>
+      </w:r>
       <w:r>
         <w:rPr>
           <w:rFonts w:ascii="Times New Roman" w:hAnsi="Times New Roman" w:cs="Times New Roman"/>
@@ -1271,8 +1244,295 @@
           <w:sz w:val="24"/>
           <w:szCs w:val="24"/>
         </w:rPr>
-        <w:t>will need to provide a proof-of-work that they have solved that particular issue and not just click solved on the screen and think that their job is finished, in this way we are promoting accountability of the officers towards the citizen.</w:t>
-      </w:r>
+        <w:t>will need to provide a proof-of-work that they have solved that particular issue and not just click solved on the screen and think that their job is finishe</w:t>
+      </w:r>
+      <w:r>
+        <w:rPr>
+          <w:rFonts w:ascii="Times New Roman" w:hAnsi="Times New Roman" w:cs="Times New Roman"/>
+          <w:sz w:val="24"/>
+          <w:szCs w:val="24"/>
+        </w:rPr>
+        <w:t xml:space="preserve">d, in this way we are promoting </w:t>
+      </w:r>
+      <w:r>
+        <w:rPr>
+          <w:rFonts w:ascii="Times New Roman" w:hAnsi="Times New Roman" w:cs="Times New Roman"/>
+          <w:sz w:val="24"/>
+          <w:szCs w:val="24"/>
+        </w:rPr>
+        <w:t>accountability of the officers towards the citizen.</w:t>
+      </w:r>
+    </w:p>
+    <w:p>
+      <w:pPr>
+        <w:spacing w:line="360" w:lineRule="auto"/>
+        <w:ind w:left="360"/>
+        <w:rPr>
+          <w:rFonts w:ascii="Times New Roman" w:hAnsi="Times New Roman" w:cs="Times New Roman"/>
+          <w:b/>
+          <w:sz w:val="28"/>
+          <w:szCs w:val="28"/>
+        </w:rPr>
+      </w:pPr>
+      <w:r>
+        <w:rPr>
+          <w:rFonts w:ascii="Times New Roman" w:hAnsi="Times New Roman" w:cs="Times New Roman"/>
+          <w:b/>
+          <w:sz w:val="28"/>
+          <w:szCs w:val="28"/>
+        </w:rPr>
+        <w:t>Organization of the Report</w:t>
+      </w:r>
+    </w:p>
+    <w:p>
+      <w:pPr>
+        <w:spacing w:line="360" w:lineRule="auto"/>
+        <w:ind w:left="360"/>
+        <w:rPr>
+          <w:rFonts w:ascii="Times New Roman" w:hAnsi="Times New Roman" w:cs="Times New Roman"/>
+          <w:sz w:val="24"/>
+          <w:szCs w:val="24"/>
+        </w:rPr>
+      </w:pPr>
+      <w:r>
+        <w:rPr>
+          <w:rFonts w:ascii="Times New Roman" w:hAnsi="Times New Roman" w:cs="Times New Roman"/>
+          <w:sz w:val="24"/>
+          <w:szCs w:val="24"/>
+        </w:rPr>
+        <w:t xml:space="preserve">After </w:t>
+      </w:r>
+      <w:r>
+        <w:rPr>
+          <w:rFonts w:ascii="Times New Roman" w:hAnsi="Times New Roman" w:cs="Times New Roman"/>
+          <w:sz w:val="24"/>
+          <w:szCs w:val="24"/>
+        </w:rPr>
+        <w:t>going through with the introduction to the project, we will now summarize the remaining chapters of the project report</w:t>
+      </w:r>
+      <w:r>
+        <w:rPr>
+          <w:rFonts w:ascii="Times New Roman" w:hAnsi="Times New Roman" w:cs="Times New Roman"/>
+          <w:sz w:val="24"/>
+          <w:szCs w:val="24"/>
+        </w:rPr>
+        <w:t>.</w:t>
+      </w:r>
+    </w:p>
+    <w:p>
+      <w:pPr>
+        <w:spacing w:line="360" w:lineRule="auto"/>
+        <w:ind w:left="360"/>
+        <w:rPr>
+          <w:rFonts w:ascii="Times New Roman" w:hAnsi="Times New Roman" w:cs="Times New Roman"/>
+          <w:b/>
+          <w:sz w:val="24"/>
+          <w:szCs w:val="24"/>
+        </w:rPr>
+      </w:pPr>
+      <w:r>
+        <w:rPr>
+          <w:rFonts w:ascii="Times New Roman" w:hAnsi="Times New Roman" w:cs="Times New Roman"/>
+          <w:b/>
+          <w:sz w:val="24"/>
+          <w:szCs w:val="24"/>
+        </w:rPr>
+        <w:t>Survey of</w:t>
+      </w:r>
+      <w:r>
+        <w:rPr>
+          <w:rFonts w:ascii="Times New Roman" w:hAnsi="Times New Roman" w:cs="Times New Roman"/>
+          <w:b/>
+          <w:sz w:val="24"/>
+          <w:szCs w:val="24"/>
+        </w:rPr>
+        <w:t xml:space="preserve"> Technology</w:t>
+      </w:r>
+      <w:r>
+        <w:rPr>
+          <w:rFonts w:ascii="Times New Roman" w:hAnsi="Times New Roman" w:cs="Times New Roman"/>
+          <w:b/>
+          <w:sz w:val="24"/>
+          <w:szCs w:val="24"/>
+        </w:rPr>
+        <w:t xml:space="preserve">: </w:t>
+      </w:r>
+      <w:r>
+        <w:rPr>
+          <w:rFonts w:ascii="Times New Roman" w:hAnsi="Times New Roman" w:cs="Times New Roman"/>
+          <w:sz w:val="24"/>
+          <w:szCs w:val="24"/>
+        </w:rPr>
+        <w:t xml:space="preserve">In this chapter we will be looking </w:t>
+      </w:r>
+      <w:r>
+        <w:rPr>
+          <w:rFonts w:ascii="Times New Roman" w:hAnsi="Times New Roman" w:cs="Times New Roman"/>
+          <w:sz w:val="24"/>
+          <w:szCs w:val="24"/>
+        </w:rPr>
+        <w:t xml:space="preserve">into the technology which will be used to implement the project. What other technologies will we be introducing in the project and what different features will be </w:t>
+      </w:r>
+      <w:r>
+        <w:rPr>
+          <w:rFonts w:ascii="Times New Roman" w:hAnsi="Times New Roman" w:cs="Times New Roman"/>
+          <w:sz w:val="24"/>
+          <w:szCs w:val="24"/>
+        </w:rPr>
+        <w:t>provided by the project, are the questions that would be answered here</w:t>
+      </w:r>
+    </w:p>
+    <w:p>
+      <w:pPr>
+        <w:spacing w:line="360" w:lineRule="auto"/>
+        <w:ind w:left="360"/>
+        <w:rPr>
+          <w:rFonts w:ascii="Times New Roman" w:hAnsi="Times New Roman" w:cs="Times New Roman"/>
+          <w:b/>
+          <w:sz w:val="24"/>
+          <w:szCs w:val="24"/>
+        </w:rPr>
+      </w:pPr>
+      <w:r>
+        <w:rPr>
+          <w:rFonts w:ascii="Times New Roman" w:hAnsi="Times New Roman" w:cs="Times New Roman"/>
+          <w:b/>
+          <w:sz w:val="24"/>
+          <w:szCs w:val="24"/>
+        </w:rPr>
+        <w:t>Requirement and Analysis</w:t>
+      </w:r>
+      <w:r>
+        <w:rPr>
+          <w:rFonts w:ascii="Times New Roman" w:hAnsi="Times New Roman" w:cs="Times New Roman"/>
+          <w:b/>
+          <w:sz w:val="24"/>
+          <w:szCs w:val="24"/>
+        </w:rPr>
+        <w:t>:</w:t>
+      </w:r>
+      <w:bookmarkStart w:id="0" w:name="_GoBack"/>
+      <w:bookmarkEnd w:id="0"/>
+    </w:p>
+    <w:p>
+      <w:pPr>
+        <w:spacing w:line="360" w:lineRule="auto"/>
+        <w:ind w:left="360"/>
+        <w:rPr>
+          <w:rFonts w:ascii="Times New Roman" w:hAnsi="Times New Roman" w:cs="Times New Roman"/>
+          <w:b/>
+          <w:sz w:val="24"/>
+          <w:szCs w:val="24"/>
+        </w:rPr>
+      </w:pPr>
+      <w:r>
+        <w:rPr>
+          <w:rFonts w:ascii="Times New Roman" w:hAnsi="Times New Roman" w:cs="Times New Roman"/>
+          <w:b/>
+          <w:sz w:val="24"/>
+          <w:szCs w:val="24"/>
+        </w:rPr>
+        <w:t>System Design</w:t>
+      </w:r>
+    </w:p>
+    <w:p>
+      <w:pPr>
+        <w:spacing w:line="360" w:lineRule="auto"/>
+        <w:ind w:left="360"/>
+        <w:jc w:val="center"/>
+        <w:rPr>
+          <w:rFonts w:ascii="Times New Roman" w:hAnsi="Times New Roman" w:cs="Times New Roman"/>
+          <w:b/>
+          <w:sz w:val="40"/>
+          <w:szCs w:val="40"/>
+        </w:rPr>
+      </w:pPr>
+      <w:r>
+        <w:rPr>
+          <w:rFonts w:ascii="Times New Roman" w:hAnsi="Times New Roman" w:cs="Times New Roman"/>
+          <w:b/>
+          <w:sz w:val="40"/>
+          <w:szCs w:val="40"/>
+        </w:rPr>
+        <w:t>CHAPTER 2</w:t>
+      </w:r>
+    </w:p>
+    <w:p>
+      <w:pPr>
+        <w:spacing w:line="360" w:lineRule="auto"/>
+        <w:ind w:left="360"/>
+        <w:jc w:val="center"/>
+        <w:rPr>
+          <w:rFonts w:ascii="Times New Roman" w:hAnsi="Times New Roman" w:cs="Times New Roman"/>
+          <w:b/>
+          <w:sz w:val="40"/>
+          <w:szCs w:val="40"/>
+        </w:rPr>
+      </w:pPr>
+      <w:r>
+        <w:rPr>
+          <w:rFonts w:ascii="Times New Roman" w:hAnsi="Times New Roman" w:cs="Times New Roman"/>
+          <w:b/>
+          <w:sz w:val="40"/>
+          <w:szCs w:val="40"/>
+        </w:rPr>
+        <w:t>SURVEY OF TECHNOLOGY</w:t>
+      </w:r>
+    </w:p>
+    <w:p>
+      <w:pPr>
+        <w:spacing w:line="360" w:lineRule="auto"/>
+        <w:ind w:left="360"/>
+        <w:rPr>
+          <w:rFonts w:ascii="Times New Roman" w:hAnsi="Times New Roman" w:cs="Times New Roman"/>
+          <w:sz w:val="24"/>
+          <w:szCs w:val="24"/>
+        </w:rPr>
+      </w:pPr>
+      <w:r>
+        <w:rPr>
+          <w:rFonts w:ascii="Times New Roman" w:hAnsi="Times New Roman" w:cs="Times New Roman"/>
+          <w:sz w:val="24"/>
+          <w:szCs w:val="24"/>
+        </w:rPr>
+        <w:lastRenderedPageBreak/>
+        <w:t xml:space="preserve">Nowadays it is important that if a user is using a mobile app, they have to be provided with accurate information/guidance and proper security of their data should be implemented, to create </w:t>
+      </w:r>
+      <w:r>
+        <w:rPr>
+          <w:rFonts w:ascii="Times New Roman" w:hAnsi="Times New Roman" w:cs="Times New Roman"/>
+          <w:sz w:val="24"/>
+          <w:szCs w:val="24"/>
+        </w:rPr>
+        <w:t>trustworthiness</w:t>
+      </w:r>
+      <w:r>
+        <w:rPr>
+          <w:rFonts w:ascii="Times New Roman" w:hAnsi="Times New Roman" w:cs="Times New Roman"/>
+          <w:sz w:val="24"/>
+          <w:szCs w:val="24"/>
+        </w:rPr>
+        <w:t xml:space="preserve"> </w:t>
+      </w:r>
+      <w:r>
+        <w:rPr>
+          <w:rFonts w:ascii="Times New Roman" w:hAnsi="Times New Roman" w:cs="Times New Roman"/>
+          <w:sz w:val="24"/>
+          <w:szCs w:val="24"/>
+        </w:rPr>
+        <w:t>between the citizens and the government. Authentication and verification of users has also become mandatory now.</w:t>
+      </w:r>
+    </w:p>
+    <w:p>
+      <w:pPr>
+        <w:spacing w:line="360" w:lineRule="auto"/>
+        <w:ind w:left="360"/>
+        <w:rPr>
+          <w:rFonts w:ascii="Times New Roman" w:hAnsi="Times New Roman" w:cs="Times New Roman"/>
+          <w:sz w:val="24"/>
+          <w:szCs w:val="24"/>
+        </w:rPr>
+      </w:pPr>
     </w:p>
     <w:sectPr>
       <w:pgSz w:w="11906" w:h="16838" w:code="9"/>
@@ -2138,7 +2398,7 @@
 </file>
 
 <file path=customXml/itemProps1.xml><?xml version="1.0" encoding="utf-8"?>
-<ds:datastoreItem xmlns:ds="http://schemas.openxmlformats.org/officeDocument/2006/customXml" ds:itemID="{B4AF76BA-9266-48BD-B773-378B000D6E5B}">
+<ds:datastoreItem xmlns:ds="http://schemas.openxmlformats.org/officeDocument/2006/customXml" ds:itemID="{F3105827-3A68-44B6-B929-5C5A9DE18FF0}">
   <ds:schemaRefs>
     <ds:schemaRef ds:uri="http://schemas.openxmlformats.org/officeDocument/2006/bibliography"/>
   </ds:schemaRefs>

</xml_diff>